<commit_message>
working on metier draft
</commit_message>
<xml_diff>
--- a/Analysis/Metiers/writing/intro_rehash.docx
+++ b/Analysis/Metiers/writing/intro_rehash.docx
@@ -5,16 +5,7 @@
     <w:p/>
     <w:p>
       <w:r>
-        <w:t>Ecosystem based fisheries management (</w:t>
-      </w:r>
-      <w:r>
-        <w:t>EBFM</w:t>
-      </w:r>
-      <w:r>
-        <w:t>)</w:t>
-      </w:r>
-      <w:r>
-        <w:t xml:space="preserve"> focuses on interactions, both between species and species and the biophysical environment. Because of the focus on interactions, EBFM is often described as managing an ecosystem as a whole, rather than individual species</w:t>
+        <w:t>Ecosystem based fisheries management (EBFM) focuses on interactions, both between species and species and the biophysical environment. Because of the focus on interactions, EBFM is often described as managing an ecosystem as a whole, rather than individual species</w:t>
       </w:r>
       <w:r>
         <w:t xml:space="preserve">. </w:t>
@@ -38,25 +29,7 @@
         <w:t xml:space="preserve"> </w:t>
       </w:r>
       <w:r>
-        <w:t xml:space="preserve">A large impetus for the change in management was the recognition that </w:t>
-      </w:r>
-      <w:r>
-        <w:t xml:space="preserve">other species, </w:t>
-      </w:r>
-      <w:r>
-        <w:t xml:space="preserve">physical oceanography </w:t>
-      </w:r>
-      <w:r>
-        <w:t xml:space="preserve">and human harvest </w:t>
-      </w:r>
-      <w:r>
-        <w:t>can</w:t>
-      </w:r>
-      <w:r>
-        <w:t xml:space="preserve"> interact to</w:t>
-      </w:r>
-      <w:r>
-        <w:t xml:space="preserve"> impact species as much or more so than human harvest alone. As such, m</w:t>
+        <w:t>As such, m</w:t>
       </w:r>
       <w:r>
         <w:t>uch work on EBFM has been to build food webs, and to account for how abiotic conditions may drive species interactions</w:t>
@@ -65,171 +38,173 @@
         <w:t xml:space="preserve"> from the bottom up</w:t>
       </w:r>
       <w:r>
+        <w:t>.</w:t>
+      </w:r>
+    </w:p>
+    <w:p/>
+    <w:p>
+      <w:r>
+        <w:t>The push for EBFM also comes at a time when the importance of considering the role people have in food webs is growing: increasingly, natural-resource management and conservation efforts are framing approaches in terms of ecosystem services and characterizing ecosystems more broadly as social-ecological systems (</w:t>
+      </w:r>
+      <w:proofErr w:type="spellStart"/>
+      <w:r>
+        <w:t>millenium</w:t>
+      </w:r>
+      <w:proofErr w:type="spellEnd"/>
+      <w:r>
+        <w:t xml:space="preserve"> ecosystem </w:t>
+      </w:r>
+      <w:proofErr w:type="spellStart"/>
+      <w:r>
+        <w:t>assessement</w:t>
+      </w:r>
+      <w:proofErr w:type="spellEnd"/>
+      <w:r>
+        <w:t>).</w:t>
+      </w:r>
+      <w:r>
+        <w:t xml:space="preserve"> </w:t>
+      </w:r>
+      <w:r>
+        <w:t>EBFM dovetails with these trends and advises managers that human impacts should be included both to better represent the ecological impacts fisheries have and to capture livelihoods and human well-being derived from harvest</w:t>
+      </w:r>
+      <w:r>
+        <w:t xml:space="preserve"> (ref, IEA?)</w:t>
+      </w:r>
+      <w:r>
         <w:t xml:space="preserve">. </w:t>
       </w:r>
-      <w:r>
-        <w:t xml:space="preserve">By adding fishing fleets as predators in these systems, </w:t>
-      </w:r>
-      <w:r>
-        <w:t xml:space="preserve">these resultant </w:t>
-      </w:r>
-      <w:r>
-        <w:t>ecological networks</w:t>
+    </w:p>
+    <w:p/>
+    <w:p>
+      <w:r>
+        <w:t>These efforts</w:t>
+      </w:r>
+      <w:r>
+        <w:t xml:space="preserve"> to model both social and ecological dynamics</w:t>
+      </w:r>
+      <w:r>
+        <w:t xml:space="preserve"> represent progress but tend to have higher resolution for the ecological components of these systems and lower resolution for the social or economic interactions. In </w:t>
+      </w:r>
+      <w:r>
+        <w:t>particular,</w:t>
+      </w:r>
+      <w:r>
+        <w:t xml:space="preserve"> these fleets are largely modeled as independent populations of vessels with no exchange among fisheries. </w:t>
+      </w:r>
+      <w:r>
+        <w:t>Yet just</w:t>
+      </w:r>
+      <w:r>
+        <w:t xml:space="preserve"> as predators can couple disparate food chains (refs -</w:t>
+      </w:r>
+      <w:proofErr w:type="spellStart"/>
+      <w:r>
+        <w:t>serengeti</w:t>
+      </w:r>
+      <w:proofErr w:type="spellEnd"/>
+      <w:r>
+        <w:t>), there is evidence that that vessels strategically enter and exit fisheries depending on markets, regulations and ecological conditions</w:t>
       </w:r>
       <w:r>
         <w:t xml:space="preserve"> </w:t>
       </w:r>
       <w:r>
-        <w:t>can</w:t>
-      </w:r>
+        <w:t>(</w:t>
+      </w:r>
+      <w:proofErr w:type="spellStart"/>
+      <w:r>
+        <w:t>jonas</w:t>
+      </w:r>
+      <w:proofErr w:type="spellEnd"/>
+      <w:r>
+        <w:t xml:space="preserve">, </w:t>
+      </w:r>
+      <w:proofErr w:type="spellStart"/>
+      <w:r>
+        <w:t>holland</w:t>
+      </w:r>
+      <w:proofErr w:type="spellEnd"/>
       <w:r>
         <w:t xml:space="preserve"> </w:t>
       </w:r>
-      <w:r>
-        <w:t>help</w:t>
-      </w:r>
-      <w:r>
-        <w:t xml:space="preserve"> clarify the ecological impact harvest has</w:t>
-      </w:r>
-      <w:r>
-        <w:t xml:space="preserve"> across food webs from the top down. Adding fishing fleets also</w:t>
+      <w:proofErr w:type="spellStart"/>
+      <w:r>
+        <w:t>kasperski</w:t>
+      </w:r>
+      <w:proofErr w:type="spellEnd"/>
+      <w:r>
+        <w:t xml:space="preserve">, </w:t>
+      </w:r>
+      <w:proofErr w:type="spellStart"/>
+      <w:r>
+        <w:t>sethi</w:t>
+      </w:r>
+      <w:proofErr w:type="spellEnd"/>
+      <w:r>
+        <w:t>) and that multiple f</w:t>
+      </w:r>
+      <w:r>
+        <w:t>leets target the same species (</w:t>
+      </w:r>
+      <w:proofErr w:type="spellStart"/>
+      <w:r>
+        <w:t>C</w:t>
+      </w:r>
+      <w:r>
+        <w:t>olemen</w:t>
+      </w:r>
+      <w:proofErr w:type="spellEnd"/>
+      <w:r>
+        <w:t xml:space="preserve"> et al. 2004). </w:t>
+      </w:r>
+      <w:r>
+        <w:t xml:space="preserve">This lack of realism is problematic </w:t>
+      </w:r>
+      <w:r>
+        <w:t xml:space="preserve">important </w:t>
+      </w:r>
+      <w:r>
+        <w:t>both because</w:t>
+      </w:r>
+      <w:r>
+        <w:t xml:space="preserve"> uncertainty in how fishermen respond to changes is a major source of uncertainty in fisheries science (Fulton et al. 2011) and because mapping the flows of ecosystem services and incorporating “human dimensions” is often an explicit goal of management (ref</w:t>
+      </w:r>
+      <w:r>
+        <w:t>, IEA?</w:t>
+      </w:r>
+      <w:r>
+        <w:t xml:space="preserve">). </w:t>
+      </w:r>
+      <w:r>
+        <w:t xml:space="preserve">Quantifying and understanding </w:t>
+      </w:r>
+      <w:r>
+        <w:t>the human</w:t>
+      </w:r>
+      <w:r>
+        <w:t xml:space="preserve"> connectivity</w:t>
       </w:r>
       <w:r>
         <w:t xml:space="preserve"> </w:t>
       </w:r>
       <w:r>
-        <w:t>makes progress on</w:t>
-      </w:r>
-      <w:r>
-        <w:t xml:space="preserve"> a second goal of EBFM: </w:t>
-      </w:r>
-      <w:r>
-        <w:t xml:space="preserve">quantifying ecosystem services to people who depend on marine food webs for their livelihoods. </w:t>
-      </w:r>
-      <w:proofErr w:type="gramStart"/>
-      <w:r>
-        <w:t>However</w:t>
-      </w:r>
-      <w:proofErr w:type="gramEnd"/>
+        <w:t>in marine systems</w:t>
+      </w:r>
+      <w:r>
+        <w:t>, i.e. how vessels link fisheries together by contemporaneous participation,</w:t>
+      </w:r>
       <w:r>
         <w:t xml:space="preserve"> </w:t>
       </w:r>
       <w:r>
-        <w:t xml:space="preserve">the addition of </w:t>
-      </w:r>
-      <w:r>
-        <w:t xml:space="preserve">fishing fleets alone </w:t>
-      </w:r>
-      <w:r>
-        <w:t>doesn’t</w:t>
-      </w:r>
-      <w:r>
-        <w:t xml:space="preserve"> fully capture how people der</w:t>
-      </w:r>
-      <w:r>
-        <w:t xml:space="preserve">ive benefits from these systems nor completely capture fishing </w:t>
-      </w:r>
-      <w:r>
-        <w:t>harvest</w:t>
-      </w:r>
-      <w:r>
-        <w:t xml:space="preserve"> dynamics.</w:t>
-      </w:r>
-      <w:r>
-        <w:t xml:space="preserve"> This is important as uncertainty in how fishermen respond to changes is a major source of uncertainty in fisheries science (Fulton et al. 2011). </w:t>
-      </w:r>
-    </w:p>
-    <w:p/>
-    <w:p>
-      <w:r>
-        <w:t>P</w:t>
-      </w:r>
-      <w:r>
-        <w:t>revious work documents that fishing fleets are not static</w:t>
-      </w:r>
-      <w:r>
-        <w:t xml:space="preserve"> entities</w:t>
-      </w:r>
-      <w:r>
-        <w:t xml:space="preserve"> composed of specialist vessels targeting a single </w:t>
-      </w:r>
-      <w:r>
-        <w:t xml:space="preserve">(set of) </w:t>
-      </w:r>
-      <w:r>
-        <w:t>species.</w:t>
-      </w:r>
-      <w:r>
-        <w:t xml:space="preserve"> Instead vessels strategically enter and exit fisheries depending on market</w:t>
-      </w:r>
-      <w:r>
-        <w:t>s</w:t>
-      </w:r>
-      <w:r>
-        <w:t>, regulations and ecological conditions. This dynamic participation is relevant for both modeling changes in ecology and for predictions of how human well being might change. For example, vessels shifting effort from tightly regulated fisheries to those with more open access is surprising if the starting point is a food web with no connections among fishing fleets</w:t>
-      </w:r>
-      <w:r>
-        <w:t>, but a commonly observed phenomenon</w:t>
-      </w:r>
-      <w:r>
-        <w:t xml:space="preserve">. </w:t>
-      </w:r>
-      <w:r>
-        <w:t xml:space="preserve">Similarly, if the sole ecosystem service that commercial vessels receive is revenue from a single fishery, it is impossible to capture the fact that </w:t>
-      </w:r>
-      <w:r>
-        <w:t xml:space="preserve">participation diversity (fishing in more than one fishery) </w:t>
-      </w:r>
-      <w:r>
-        <w:t xml:space="preserve">is a common feature of many industrial fisheries and </w:t>
-      </w:r>
-      <w:r>
-        <w:t>can buffer against revenue volatility</w:t>
-      </w:r>
-      <w:r>
-        <w:t xml:space="preserve">. </w:t>
-      </w:r>
-    </w:p>
-    <w:p/>
-    <w:p>
-      <w:r>
-        <w:t xml:space="preserve">Studies that have documented fisheries connectivity highlight the impact that the environment, markets and management can have. Jonas et al. show how Swedish commercial fishermen have </w:t>
-      </w:r>
-      <w:r>
-        <w:t>grown increasingly specialized</w:t>
-      </w:r>
-      <w:r>
-        <w:t xml:space="preserve"> </w:t>
-      </w:r>
-      <w:r>
-        <w:t>as management became more restrictive,</w:t>
-      </w:r>
-      <w:r>
-        <w:t xml:space="preserve"> ___ et al. document how Maine fishermen have increasingly become dependent on a single species, Lobster, due to interactions among markets and ecological conditions. </w:t>
-      </w:r>
-      <w:proofErr w:type="gramStart"/>
-      <w:r>
-        <w:t>Similarly</w:t>
-      </w:r>
-      <w:proofErr w:type="gramEnd"/>
-      <w:r>
-        <w:t xml:space="preserve"> </w:t>
-      </w:r>
-      <w:proofErr w:type="spellStart"/>
-      <w:r>
-        <w:t>Sethi</w:t>
-      </w:r>
-      <w:proofErr w:type="spellEnd"/>
-      <w:r>
-        <w:t xml:space="preserve"> looks at patterns of diversity across Alaska, finding both geography and __ to be related to diversity. </w:t>
-      </w:r>
-      <w:r>
-        <w:t>This empirical work is important to provide intuition on how fisheries connectivity should be included in EBFM models. We add to this body of literature by examining how fisheries connectivity is influence</w:t>
-      </w:r>
-      <w:bookmarkStart w:id="0" w:name="_GoBack"/>
-      <w:bookmarkEnd w:id="0"/>
-      <w:r>
-        <w:t xml:space="preserve"> in response to a change in management and present an approach by which fisheries connectivity can be examined at a scale comparable to that of food webs. </w:t>
+        <w:t>therefore represent an important frontier to EB</w:t>
+      </w:r>
+      <w:r>
+        <w:t>F</w:t>
+      </w:r>
+      <w:r>
+        <w:t>M science</w:t>
       </w:r>
     </w:p>
     <w:p/>
@@ -241,29 +216,98 @@
         <w:rPr>
           <w:vanish/>
         </w:rPr>
+        <w:commentReference w:id="0"/>
+      </w:r>
+      <w:r>
+        <w:t>a novel classification method to identify distinct fishing practices used by fishers along the US west-coast</w:t>
+      </w:r>
+      <w:r>
+        <w:t xml:space="preserve"> and constructed a comprehensive database of commercial fisheries participation</w:t>
+      </w:r>
+      <w:r>
+        <w:t>. Specifically, the classification method was used to: (</w:t>
+      </w:r>
+      <w:proofErr w:type="spellStart"/>
+      <w:r>
+        <w:t>i</w:t>
+      </w:r>
+      <w:proofErr w:type="spellEnd"/>
+      <w:r>
+        <w:t xml:space="preserve">) calculate vessel-level participation in individual fisheries, (ii) determine emergent diversification of a vessel’s participation across fisheries, and (iii) describe networks of fisheries participation for entire communities (ports). We found that the majority of vessels examined were generalists, defined as those participating in more than one commercial fishery between 2009 and 2013. In addition, the interconnectedness of fisheries participation varied strongly across ports. Using these individual and community-level measures of fisheries diversification, we evaluated how the introduction </w:t>
+      </w:r>
+      <w:r>
         <w:lastRenderedPageBreak/>
-        <w:commentReference w:id="1"/>
-      </w:r>
-      <w:r>
-        <w:t>a novel classification method to identify distinct fishing practices used by fishers along the US west-coast</w:t>
-      </w:r>
-      <w:r>
-        <w:t xml:space="preserve"> and constructed a comprehensive database of commercial fisheries participation</w:t>
-      </w:r>
-      <w:r>
-        <w:t>. Specifically, the classification method was used to: (</w:t>
-      </w:r>
-      <w:proofErr w:type="spellStart"/>
-      <w:r>
-        <w:t>i</w:t>
-      </w:r>
-      <w:proofErr w:type="spellEnd"/>
-      <w:r>
-        <w:t xml:space="preserve">) calculate vessel-level participation in individual fisheries, (ii) determine emergent diversification of a vessel’s participation across fisheries, and (iii) describe networks of fisheries participation for entire communities (ports). We found that the majority of vessels examined were generalists, defined as those participating in more than one commercial fishery between 2009 and 2013. In addition, the interconnectedness of fisheries participation varied strongly across ports. Using these individual and community-level measures of fisheries diversification, we evaluated how the introduction of the Pacific Trawl Rationalization (catch share) program in the federal groundfish fishery in 2011 influenced vessel-level participation in the fishery, along with the diversification of vessels and ports as a function of their participation in the fishery. </w:t>
-      </w:r>
-      <w:bookmarkStart w:id="2" w:name="methods"/>
+        <w:t xml:space="preserve">of the Pacific Trawl Rationalization (catch share) program in the federal groundfish fishery in 2011 influenced vessel-level participation in the fishery, along with the diversification of vessels and ports as a function of their participation in the fishery. </w:t>
+      </w:r>
+      <w:bookmarkStart w:id="1" w:name="methods"/>
+      <w:bookmarkEnd w:id="1"/>
+    </w:p>
+    <w:p/>
+    <w:p/>
+    <w:p/>
+    <w:p/>
+    <w:p/>
+    <w:p/>
+    <w:p/>
+    <w:p>
+      <w:r>
+        <w:t>Discussion stuff?</w:t>
+      </w:r>
+    </w:p>
+    <w:p>
+      <w:r>
+        <w:t xml:space="preserve">This dynamic participation is relevant for both modeling changes in ecology and for predictions of how human well being might change. For example, vessels shifting effort from tightly regulated fisheries to those with more open access is surprising if the starting point is a food web with no connections among fishing fleets, but a commonly observed phenomenon. Similarly, if the sole ecosystem service that commercial vessels receive is revenue from a single fishery, it is impossible to capture the fact that participation diversity (fishing in more than one fishery) is a common feature of many industrial fisheries and can buffer against revenue volatility. </w:t>
+      </w:r>
+      <w:proofErr w:type="gramStart"/>
+      <w:r>
+        <w:t>Indeed</w:t>
+      </w:r>
+      <w:proofErr w:type="gramEnd"/>
+      <w:r>
+        <w:t xml:space="preserve"> previous work in the continental US, Alaska and Sweden have documented the diversity of fisheries in which vessels participate</w:t>
+      </w:r>
+    </w:p>
+    <w:p/>
+    <w:p>
+      <w:bookmarkStart w:id="2" w:name="_GoBack"/>
       <w:bookmarkEnd w:id="2"/>
     </w:p>
+    <w:p>
+      <w:r>
+        <w:t xml:space="preserve">While much of the literature on fleet dynamics focuses on single fleets (van </w:t>
+      </w:r>
+      <w:proofErr w:type="spellStart"/>
+      <w:r>
+        <w:t>Putten</w:t>
+      </w:r>
+      <w:proofErr w:type="spellEnd"/>
+      <w:r>
+        <w:t xml:space="preserve"> et al. 2011), a few studies focus on the composition and entry-exit dynamics of fishing fleets. </w:t>
+      </w:r>
+    </w:p>
+    <w:p/>
+    <w:p>
+      <w:r>
+        <w:t xml:space="preserve">Studies that have documented fisheries connectivity highlight the impact that the environment, markets and management can have. Jonas et al. show how Swedish commercial fishermen have grown increasingly specialized as management became more restrictive, ___ et al. document how Maine fishermen have increasingly become dependent on a single species, American lobster, due to interactions among markets and ecological conditions. </w:t>
+      </w:r>
+      <w:proofErr w:type="gramStart"/>
+      <w:r>
+        <w:t>Similarly</w:t>
+      </w:r>
+      <w:proofErr w:type="gramEnd"/>
+      <w:r>
+        <w:t xml:space="preserve"> </w:t>
+      </w:r>
+      <w:proofErr w:type="spellStart"/>
+      <w:r>
+        <w:t>Sethi</w:t>
+      </w:r>
+      <w:proofErr w:type="spellEnd"/>
+      <w:r>
+        <w:t xml:space="preserve"> looks at patterns of diversity across Alaska, finding both geography and __ to be related to diversity. This empirical work is important to provide intuition on how fisheries connectivity should be included in EBFM models. We add to this body of literature by examining how fisheries connectivity is influenced in response to a change in management and present an approach by which fisheries connectivity can be examined at a scale comparable to that of food webs. </w:t>
+      </w:r>
+    </w:p>
+    <w:p/>
     <w:p/>
     <w:p/>
     <w:p>
@@ -284,13 +328,7 @@
       </w:r>
       <w:proofErr w:type="spellEnd"/>
       <w:r>
-        <w:t>).</w:t>
-      </w:r>
-      <w:r>
-        <w:t xml:space="preserve"> </w:t>
-      </w:r>
-      <w:r>
-        <w:t xml:space="preserve">EBFM dovetails with these trends and advises managers that human impacts should be included both to better represent the ecological impacts fisheries have and to capture livelihoods and human well-being derived from harvest. </w:t>
+        <w:t xml:space="preserve">). EBFM dovetails with these trends and advises managers that human impacts should be included both to better represent the ecological impacts fisheries have and to capture livelihoods and human well-being derived from harvest. </w:t>
       </w:r>
     </w:p>
     <w:p/>
@@ -452,7 +490,7 @@
 
 <file path=word/comments.xml><?xml version="1.0" encoding="utf-8"?>
 <w:comments xmlns:wpc="http://schemas.microsoft.com/office/word/2010/wordprocessingCanvas" xmlns:mo="http://schemas.microsoft.com/office/mac/office/2008/main" xmlns:mc="http://schemas.openxmlformats.org/markup-compatibility/2006" xmlns:mv="urn:schemas-microsoft-com:mac:vml" xmlns:o="urn:schemas-microsoft-com:office:office" xmlns:r="http://schemas.openxmlformats.org/officeDocument/2006/relationships" xmlns:m="http://schemas.openxmlformats.org/officeDocument/2006/math" xmlns:v="urn:schemas-microsoft-com:vml" xmlns:wp14="http://schemas.microsoft.com/office/word/2010/wordprocessingDrawing" xmlns:wp="http://schemas.openxmlformats.org/drawingml/2006/wordprocessingDrawing" xmlns:w10="urn:schemas-microsoft-com:office:word" xmlns:w="http://schemas.openxmlformats.org/wordprocessingml/2006/main" xmlns:w14="http://schemas.microsoft.com/office/word/2010/wordml" xmlns:w15="http://schemas.microsoft.com/office/word/2012/wordml" xmlns:wpg="http://schemas.microsoft.com/office/word/2010/wordprocessingGroup" xmlns:wpi="http://schemas.microsoft.com/office/word/2010/wordprocessingInk" xmlns:wne="http://schemas.microsoft.com/office/word/2006/wordml" xmlns:wps="http://schemas.microsoft.com/office/word/2010/wordprocessingShape" mc:Ignorable="w14 w15 wp14">
-  <w:comment w:id="1" w:author="Joshua Stoll" w:date="2016-01-03T09:19:00Z" w:initials="JS">
+  <w:comment w:id="0" w:author="Joshua Stoll" w:date="2016-01-03T09:19:00Z" w:initials="JS">
     <w:p>
       <w:pPr>
         <w:pStyle w:val="CommentText"/>
@@ -964,6 +1002,13 @@
       <w:szCs w:val="18"/>
     </w:rPr>
   </w:style>
+  <w:style w:type="paragraph" w:styleId="Revision">
+    <w:name w:val="Revision"/>
+    <w:hidden/>
+    <w:uiPriority w:val="99"/>
+    <w:semiHidden/>
+    <w:rsid w:val="00A422A8"/>
+  </w:style>
 </w:styles>
 </file>
 

</xml_diff>